<commit_message>
12/03 - Nam Dan Nghe An
</commit_message>
<xml_diff>
--- a/document_python.docx
+++ b/document_python.docx
@@ -55,7 +55,7 @@
       <w:r>
         <w:t xml:space="preserve">Email thầy: </w:t>
       </w:r>
-      <w:hyperlink r:id="rId5" w:history="1">
+      <w:hyperlink r:id="rId6" w:history="1">
         <w:r>
           <w:rPr>
             <w:rStyle w:val="Hyperlink"/>
@@ -66,7 +66,7 @@
       <w:r>
         <w:t xml:space="preserve"> – </w:t>
       </w:r>
-      <w:hyperlink r:id="rId6" w:history="1">
+      <w:hyperlink r:id="rId7" w:history="1">
         <w:r>
           <w:rPr>
             <w:rStyle w:val="Hyperlink"/>
@@ -79,7 +79,6 @@
       </w:r>
     </w:p>
     <w:p>
-      <w:bookmarkStart w:id="0" w:name="_GoBack"/>
       <w:r>
         <w:t>Email</w:t>
       </w:r>
@@ -89,7 +88,7 @@
       <w:r>
         <w:t xml:space="preserve">0705526535 - </w:t>
       </w:r>
-      <w:hyperlink r:id="rId7" w:history="1">
+      <w:hyperlink r:id="rId8" w:history="1">
         <w:r>
           <w:rPr>
             <w:rStyle w:val="Hyperlink"/>
@@ -98,9 +97,11 @@
         </w:r>
       </w:hyperlink>
     </w:p>
-    <w:bookmarkEnd w:id="0"/>
-    <w:p>
-      <w:r>
+    <w:p>
+      <w:r>
+        <w:rPr>
+          <w:noProof/>
+        </w:rPr>
         <w:drawing>
           <wp:inline distT="0" distB="0" distL="0" distR="0" wp14:anchorId="1E9969E7" wp14:editId="22EB9F9D">
             <wp:extent cx="4239217" cy="1648055"/>
@@ -117,7 +118,7 @@
                     <pic:cNvPicPr/>
                   </pic:nvPicPr>
                   <pic:blipFill>
-                    <a:blip r:embed="rId8"/>
+                    <a:blip r:embed="rId9"/>
                     <a:stretch>
                       <a:fillRect/>
                     </a:stretch>
@@ -138,6 +139,367 @@
         </w:drawing>
       </w:r>
     </w:p>
+    <w:p/>
+    <w:p>
+      <w:pPr>
+        <w:jc w:val="center"/>
+        <w:rPr>
+          <w:b/>
+          <w:color w:val="FF0000"/>
+          <w:sz w:val="32"/>
+        </w:rPr>
+      </w:pPr>
+      <w:r>
+        <w:rPr>
+          <w:b/>
+          <w:color w:val="FF0000"/>
+          <w:sz w:val="32"/>
+        </w:rPr>
+        <w:t>LIST</w:t>
+      </w:r>
+    </w:p>
+    <w:p>
+      <w:pPr>
+        <w:pStyle w:val="ListParagraph"/>
+        <w:numPr>
+          <w:ilvl w:val="0"/>
+          <w:numId w:val="1"/>
+        </w:numPr>
+      </w:pPr>
+      <w:r>
+        <w:t>l</w:t>
+      </w:r>
+      <w:r>
+        <w:t>ist[-1] :  truy cập phần tử cuối cùng</w:t>
+      </w:r>
+    </w:p>
+    <w:p>
+      <w:pPr>
+        <w:pStyle w:val="ListParagraph"/>
+        <w:numPr>
+          <w:ilvl w:val="0"/>
+          <w:numId w:val="1"/>
+        </w:numPr>
+      </w:pPr>
+      <w:r>
+        <w:t>append(value)</w:t>
+      </w:r>
+    </w:p>
+    <w:p>
+      <w:pPr>
+        <w:pStyle w:val="ListParagraph"/>
+        <w:numPr>
+          <w:ilvl w:val="0"/>
+          <w:numId w:val="1"/>
+        </w:numPr>
+      </w:pPr>
+      <w:r>
+        <w:t xml:space="preserve">value =  </w:t>
+      </w:r>
+      <w:r>
+        <w:t>pop(i)</w:t>
+      </w:r>
+    </w:p>
+    <w:p>
+      <w:pPr>
+        <w:pStyle w:val="ListParagraph"/>
+        <w:numPr>
+          <w:ilvl w:val="0"/>
+          <w:numId w:val="1"/>
+        </w:numPr>
+      </w:pPr>
+      <w:r>
+        <w:t>insert(i, value)</w:t>
+      </w:r>
+    </w:p>
+    <w:p>
+      <w:pPr>
+        <w:pStyle w:val="ListParagraph"/>
+        <w:numPr>
+          <w:ilvl w:val="0"/>
+          <w:numId w:val="1"/>
+        </w:numPr>
+      </w:pPr>
+      <w:r>
+        <w:t xml:space="preserve">del list[i] </w:t>
+      </w:r>
+    </w:p>
+    <w:p>
+      <w:pPr>
+        <w:pStyle w:val="ListParagraph"/>
+        <w:numPr>
+          <w:ilvl w:val="0"/>
+          <w:numId w:val="1"/>
+        </w:numPr>
+      </w:pPr>
+      <w:r>
+        <w:t>remove(value)</w:t>
+      </w:r>
+    </w:p>
+    <w:p>
+      <w:pPr>
+        <w:pStyle w:val="ListParagraph"/>
+        <w:numPr>
+          <w:ilvl w:val="0"/>
+          <w:numId w:val="1"/>
+        </w:numPr>
+      </w:pPr>
+      <w:r>
+        <w:t>sort: sắp xếp vinh viễ</w:t>
+      </w:r>
+      <w:r>
+        <w:t>n</w:t>
+      </w:r>
+    </w:p>
+    <w:p>
+      <w:pPr>
+        <w:pStyle w:val="ListParagraph"/>
+        <w:numPr>
+          <w:ilvl w:val="1"/>
+          <w:numId w:val="1"/>
+        </w:numPr>
+      </w:pPr>
+      <w:r>
+        <w:t>list.sort():  tăng dần</w:t>
+      </w:r>
+      <w:bookmarkStart w:id="0" w:name="_GoBack"/>
+      <w:bookmarkEnd w:id="0"/>
+    </w:p>
+    <w:p>
+      <w:pPr>
+        <w:pStyle w:val="ListParagraph"/>
+        <w:numPr>
+          <w:ilvl w:val="1"/>
+          <w:numId w:val="1"/>
+        </w:numPr>
+      </w:pPr>
+      <w:r>
+        <w:t>list.sort(</w:t>
+      </w:r>
+      <w:r>
+        <w:t>reverse=True</w:t>
+      </w:r>
+      <w:r>
+        <w:t>): giảm dầ</w:t>
+      </w:r>
+      <w:r>
+        <w:t>n</w:t>
+      </w:r>
+      <w:r>
+        <w:br/>
+      </w:r>
+    </w:p>
+    <w:p>
+      <w:pPr>
+        <w:pStyle w:val="ListParagraph"/>
+        <w:numPr>
+          <w:ilvl w:val="0"/>
+          <w:numId w:val="3"/>
+        </w:numPr>
+      </w:pPr>
+      <w:r>
+        <w:t>sorted : sắp xếp tạm thời, không thay đổi thứ tự thực tế</w:t>
+      </w:r>
+    </w:p>
+    <w:p>
+      <w:pPr>
+        <w:pStyle w:val="ListParagraph"/>
+        <w:numPr>
+          <w:ilvl w:val="1"/>
+          <w:numId w:val="3"/>
+        </w:numPr>
+      </w:pPr>
+      <w:r>
+        <w:t>sorted(list): tạm thời tăng dần</w:t>
+      </w:r>
+    </w:p>
+    <w:p>
+      <w:pPr>
+        <w:pStyle w:val="ListParagraph"/>
+        <w:numPr>
+          <w:ilvl w:val="1"/>
+          <w:numId w:val="3"/>
+        </w:numPr>
+      </w:pPr>
+      <w:r>
+        <w:t>sorted(list, reverse = True): Giảm dầ</w:t>
+      </w:r>
+      <w:r>
+        <w:t>n</w:t>
+      </w:r>
+      <w:r>
+        <w:tab/>
+      </w:r>
+    </w:p>
+    <w:p>
+      <w:pPr>
+        <w:pStyle w:val="ListParagraph"/>
+        <w:numPr>
+          <w:ilvl w:val="0"/>
+          <w:numId w:val="2"/>
+        </w:numPr>
+      </w:pPr>
+      <w:r>
+        <w:t>list.reverse() : đảo ngược</w:t>
+      </w:r>
+    </w:p>
+    <w:p>
+      <w:pPr>
+        <w:pStyle w:val="ListParagraph"/>
+        <w:numPr>
+          <w:ilvl w:val="0"/>
+          <w:numId w:val="2"/>
+        </w:numPr>
+      </w:pPr>
+      <w:r>
+        <w:t>len(list) = int: số phần tử</w:t>
+      </w:r>
+    </w:p>
+    <w:p>
+      <w:pPr>
+        <w:pStyle w:val="ListParagraph"/>
+        <w:numPr>
+          <w:ilvl w:val="0"/>
+          <w:numId w:val="2"/>
+        </w:numPr>
+      </w:pPr>
+      <w:r>
+        <w:t>even_numbers = list(range(2, 11, 2))</w:t>
+      </w:r>
+    </w:p>
+    <w:p>
+      <w:pPr>
+        <w:ind w:firstLine="720"/>
+      </w:pPr>
+      <w:r>
+        <w:t>print(even_numbers)</w:t>
+      </w:r>
+    </w:p>
+    <w:p>
+      <w:pPr>
+        <w:ind w:firstLine="720"/>
+      </w:pPr>
+      <w:r>
+        <w:t>[2, 4, 6, 8, 10]</w:t>
+      </w:r>
+    </w:p>
+    <w:p>
+      <w:pPr>
+        <w:pStyle w:val="ListParagraph"/>
+        <w:numPr>
+          <w:ilvl w:val="0"/>
+          <w:numId w:val="5"/>
+        </w:numPr>
+      </w:pPr>
+      <w:r>
+        <w:t>min/max/sum(list): trả về giá trị nhỏ/lớn nhất/ tổng trong list chứa toàn số</w:t>
+      </w:r>
+    </w:p>
+    <w:p>
+      <w:pPr>
+        <w:pStyle w:val="ListParagraph"/>
+        <w:numPr>
+          <w:ilvl w:val="0"/>
+          <w:numId w:val="5"/>
+        </w:numPr>
+      </w:pPr>
+      <w:r>
+        <w:t>list</w:t>
+      </w:r>
+      <w:r>
+        <w:t xml:space="preserve"> = [value**2 for value in range(1, 11)]</w:t>
+      </w:r>
+      <w:r>
+        <w:t xml:space="preserve"> : list =</w:t>
+      </w:r>
+      <w:r>
+        <w:t>[1, 4, 9, 16, 25, 36, 49, 64, 81, 100]</w:t>
+      </w:r>
+    </w:p>
+    <w:p>
+      <w:pPr>
+        <w:pStyle w:val="ListParagraph"/>
+        <w:numPr>
+          <w:ilvl w:val="0"/>
+          <w:numId w:val="5"/>
+        </w:numPr>
+      </w:pPr>
+      <w:r>
+        <w:t>Cắt danh sách: list1 = list[i:j]</w:t>
+      </w:r>
+    </w:p>
+    <w:p>
+      <w:r>
+        <w:tab/>
+        <w:t xml:space="preserve">+ I,j hiện hữu : cứt từ chỉ số i </w:t>
+      </w:r>
+      <w:r>
+        <w:sym w:font="Wingdings" w:char="F0E0"/>
+      </w:r>
+      <w:r>
+        <w:t xml:space="preserve"> j-1</w:t>
+      </w:r>
+    </w:p>
+    <w:p>
+      <w:r>
+        <w:tab/>
+        <w:t>+ j ẩn: cắt từ i đến cuối chuỗi</w:t>
+      </w:r>
+    </w:p>
+    <w:p>
+      <w:r>
+        <w:tab/>
+        <w:t xml:space="preserve">+ </w:t>
+      </w:r>
+      <w:r>
+        <w:t>i ẩn: cất từ đầy đến j-1.</w:t>
+      </w:r>
+    </w:p>
+    <w:p>
+      <w:r>
+        <w:tab/>
+        <w:t xml:space="preserve">+ i&lt;0; j ẩn: </w:t>
+      </w:r>
+      <w:r>
+        <w:t>cắt</w:t>
+      </w:r>
+      <w:r>
+        <w:t xml:space="preserve"> |i| giá trị ở cuối chuỗi.</w:t>
+      </w:r>
+    </w:p>
+    <w:p>
+      <w:pPr>
+        <w:jc w:val="center"/>
+        <w:rPr>
+          <w:b/>
+          <w:color w:val="FF0000"/>
+          <w:sz w:val="32"/>
+        </w:rPr>
+      </w:pPr>
+      <w:r>
+        <w:rPr>
+          <w:b/>
+          <w:color w:val="FF0000"/>
+          <w:sz w:val="32"/>
+        </w:rPr>
+        <w:t xml:space="preserve">Tuple: </w:t>
+      </w:r>
+    </w:p>
+    <w:p>
+      <w:pPr>
+        <w:pStyle w:val="ListParagraph"/>
+        <w:numPr>
+          <w:ilvl w:val="0"/>
+          <w:numId w:val="5"/>
+        </w:numPr>
+      </w:pPr>
+      <w:r>
+        <w:t xml:space="preserve">kiểu dữ liệu giống như List nhưng không thể thay đổi giá trị/thêm/ sửa / xóa vv được. </w:t>
+      </w:r>
+    </w:p>
+    <w:p/>
+    <w:p/>
+    <w:p/>
     <w:sectPr>
       <w:pgSz w:w="11907" w:h="16443" w:code="9"/>
       <w:pgMar w:top="284" w:right="567" w:bottom="284" w:left="567" w:header="720" w:footer="720" w:gutter="0"/>
@@ -146,6 +508,591 @@
     </w:sectPr>
   </w:body>
 </w:document>
+</file>
+
+<file path=word/numbering.xml><?xml version="1.0" encoding="utf-8"?>
+<w:numbering xmlns:wpc="http://schemas.microsoft.com/office/word/2010/wordprocessingCanvas" xmlns:mc="http://schemas.openxmlformats.org/markup-compatibility/2006" xmlns:o="urn:schemas-microsoft-com:office:office" xmlns:r="http://schemas.openxmlformats.org/officeDocument/2006/relationships" xmlns:m="http://schemas.openxmlformats.org/officeDocument/2006/math" xmlns:v="urn:schemas-microsoft-com:vml" xmlns:wp14="http://schemas.microsoft.com/office/word/2010/wordprocessingDrawing" xmlns:wp="http://schemas.openxmlformats.org/drawingml/2006/wordprocessingDrawing" xmlns:w10="urn:schemas-microsoft-com:office:word" xmlns:w="http://schemas.openxmlformats.org/wordprocessingml/2006/main" xmlns:w14="http://schemas.microsoft.com/office/word/2010/wordml" xmlns:wpg="http://schemas.microsoft.com/office/word/2010/wordprocessingGroup" xmlns:wpi="http://schemas.microsoft.com/office/word/2010/wordprocessingInk" xmlns:wne="http://schemas.microsoft.com/office/word/2006/wordml" xmlns:wps="http://schemas.microsoft.com/office/word/2010/wordprocessingShape" mc:Ignorable="w14 wp14">
+  <w:abstractNum w:abstractNumId="0">
+    <w:nsid w:val="1AF97FB1"/>
+    <w:multiLevelType w:val="hybridMultilevel"/>
+    <w:tmpl w:val="208E3B5E"/>
+    <w:lvl w:ilvl="0" w:tplc="04090003">
+      <w:start w:val="1"/>
+      <w:numFmt w:val="bullet"/>
+      <w:lvlText w:val="o"/>
+      <w:lvlJc w:val="left"/>
+      <w:pPr>
+        <w:ind w:left="2160" w:hanging="360"/>
+      </w:pPr>
+      <w:rPr>
+        <w:rFonts w:ascii="Courier New" w:hAnsi="Courier New" w:cs="Courier New" w:hint="default"/>
+      </w:rPr>
+    </w:lvl>
+    <w:lvl w:ilvl="1" w:tplc="04090003" w:tentative="1">
+      <w:start w:val="1"/>
+      <w:numFmt w:val="bullet"/>
+      <w:lvlText w:val="o"/>
+      <w:lvlJc w:val="left"/>
+      <w:pPr>
+        <w:ind w:left="2880" w:hanging="360"/>
+      </w:pPr>
+      <w:rPr>
+        <w:rFonts w:ascii="Courier New" w:hAnsi="Courier New" w:cs="Courier New" w:hint="default"/>
+      </w:rPr>
+    </w:lvl>
+    <w:lvl w:ilvl="2" w:tplc="04090005" w:tentative="1">
+      <w:start w:val="1"/>
+      <w:numFmt w:val="bullet"/>
+      <w:lvlText w:val=""/>
+      <w:lvlJc w:val="left"/>
+      <w:pPr>
+        <w:ind w:left="3600" w:hanging="360"/>
+      </w:pPr>
+      <w:rPr>
+        <w:rFonts w:ascii="Wingdings" w:hAnsi="Wingdings" w:hint="default"/>
+      </w:rPr>
+    </w:lvl>
+    <w:lvl w:ilvl="3" w:tplc="04090001" w:tentative="1">
+      <w:start w:val="1"/>
+      <w:numFmt w:val="bullet"/>
+      <w:lvlText w:val=""/>
+      <w:lvlJc w:val="left"/>
+      <w:pPr>
+        <w:ind w:left="4320" w:hanging="360"/>
+      </w:pPr>
+      <w:rPr>
+        <w:rFonts w:ascii="Symbol" w:hAnsi="Symbol" w:hint="default"/>
+      </w:rPr>
+    </w:lvl>
+    <w:lvl w:ilvl="4" w:tplc="04090003" w:tentative="1">
+      <w:start w:val="1"/>
+      <w:numFmt w:val="bullet"/>
+      <w:lvlText w:val="o"/>
+      <w:lvlJc w:val="left"/>
+      <w:pPr>
+        <w:ind w:left="5040" w:hanging="360"/>
+      </w:pPr>
+      <w:rPr>
+        <w:rFonts w:ascii="Courier New" w:hAnsi="Courier New" w:cs="Courier New" w:hint="default"/>
+      </w:rPr>
+    </w:lvl>
+    <w:lvl w:ilvl="5" w:tplc="04090005" w:tentative="1">
+      <w:start w:val="1"/>
+      <w:numFmt w:val="bullet"/>
+      <w:lvlText w:val=""/>
+      <w:lvlJc w:val="left"/>
+      <w:pPr>
+        <w:ind w:left="5760" w:hanging="360"/>
+      </w:pPr>
+      <w:rPr>
+        <w:rFonts w:ascii="Wingdings" w:hAnsi="Wingdings" w:hint="default"/>
+      </w:rPr>
+    </w:lvl>
+    <w:lvl w:ilvl="6" w:tplc="04090001" w:tentative="1">
+      <w:start w:val="1"/>
+      <w:numFmt w:val="bullet"/>
+      <w:lvlText w:val=""/>
+      <w:lvlJc w:val="left"/>
+      <w:pPr>
+        <w:ind w:left="6480" w:hanging="360"/>
+      </w:pPr>
+      <w:rPr>
+        <w:rFonts w:ascii="Symbol" w:hAnsi="Symbol" w:hint="default"/>
+      </w:rPr>
+    </w:lvl>
+    <w:lvl w:ilvl="7" w:tplc="04090003" w:tentative="1">
+      <w:start w:val="1"/>
+      <w:numFmt w:val="bullet"/>
+      <w:lvlText w:val="o"/>
+      <w:lvlJc w:val="left"/>
+      <w:pPr>
+        <w:ind w:left="7200" w:hanging="360"/>
+      </w:pPr>
+      <w:rPr>
+        <w:rFonts w:ascii="Courier New" w:hAnsi="Courier New" w:cs="Courier New" w:hint="default"/>
+      </w:rPr>
+    </w:lvl>
+    <w:lvl w:ilvl="8" w:tplc="04090005" w:tentative="1">
+      <w:start w:val="1"/>
+      <w:numFmt w:val="bullet"/>
+      <w:lvlText w:val=""/>
+      <w:lvlJc w:val="left"/>
+      <w:pPr>
+        <w:ind w:left="7920" w:hanging="360"/>
+      </w:pPr>
+      <w:rPr>
+        <w:rFonts w:ascii="Wingdings" w:hAnsi="Wingdings" w:hint="default"/>
+      </w:rPr>
+    </w:lvl>
+  </w:abstractNum>
+  <w:abstractNum w:abstractNumId="1">
+    <w:nsid w:val="1C935994"/>
+    <w:multiLevelType w:val="hybridMultilevel"/>
+    <w:tmpl w:val="7C8C77DE"/>
+    <w:lvl w:ilvl="0" w:tplc="04090001">
+      <w:start w:val="1"/>
+      <w:numFmt w:val="bullet"/>
+      <w:lvlText w:val=""/>
+      <w:lvlJc w:val="left"/>
+      <w:pPr>
+        <w:ind w:left="720" w:hanging="360"/>
+      </w:pPr>
+      <w:rPr>
+        <w:rFonts w:ascii="Symbol" w:hAnsi="Symbol" w:hint="default"/>
+      </w:rPr>
+    </w:lvl>
+    <w:lvl w:ilvl="1" w:tplc="04090003">
+      <w:start w:val="1"/>
+      <w:numFmt w:val="bullet"/>
+      <w:lvlText w:val="o"/>
+      <w:lvlJc w:val="left"/>
+      <w:pPr>
+        <w:ind w:left="1440" w:hanging="360"/>
+      </w:pPr>
+      <w:rPr>
+        <w:rFonts w:ascii="Courier New" w:hAnsi="Courier New" w:cs="Courier New" w:hint="default"/>
+      </w:rPr>
+    </w:lvl>
+    <w:lvl w:ilvl="2" w:tplc="04090005">
+      <w:start w:val="1"/>
+      <w:numFmt w:val="bullet"/>
+      <w:lvlText w:val=""/>
+      <w:lvlJc w:val="left"/>
+      <w:pPr>
+        <w:ind w:left="2160" w:hanging="360"/>
+      </w:pPr>
+      <w:rPr>
+        <w:rFonts w:ascii="Wingdings" w:hAnsi="Wingdings" w:hint="default"/>
+      </w:rPr>
+    </w:lvl>
+    <w:lvl w:ilvl="3" w:tplc="04090001">
+      <w:start w:val="1"/>
+      <w:numFmt w:val="bullet"/>
+      <w:lvlText w:val=""/>
+      <w:lvlJc w:val="left"/>
+      <w:pPr>
+        <w:ind w:left="2880" w:hanging="360"/>
+      </w:pPr>
+      <w:rPr>
+        <w:rFonts w:ascii="Symbol" w:hAnsi="Symbol" w:hint="default"/>
+      </w:rPr>
+    </w:lvl>
+    <w:lvl w:ilvl="4" w:tplc="04090003">
+      <w:start w:val="1"/>
+      <w:numFmt w:val="bullet"/>
+      <w:lvlText w:val="o"/>
+      <w:lvlJc w:val="left"/>
+      <w:pPr>
+        <w:ind w:left="3600" w:hanging="360"/>
+      </w:pPr>
+      <w:rPr>
+        <w:rFonts w:ascii="Courier New" w:hAnsi="Courier New" w:cs="Courier New" w:hint="default"/>
+      </w:rPr>
+    </w:lvl>
+    <w:lvl w:ilvl="5" w:tplc="04090005">
+      <w:start w:val="1"/>
+      <w:numFmt w:val="bullet"/>
+      <w:lvlText w:val=""/>
+      <w:lvlJc w:val="left"/>
+      <w:pPr>
+        <w:ind w:left="4320" w:hanging="360"/>
+      </w:pPr>
+      <w:rPr>
+        <w:rFonts w:ascii="Wingdings" w:hAnsi="Wingdings" w:hint="default"/>
+      </w:rPr>
+    </w:lvl>
+    <w:lvl w:ilvl="6" w:tplc="04090001">
+      <w:start w:val="1"/>
+      <w:numFmt w:val="bullet"/>
+      <w:lvlText w:val=""/>
+      <w:lvlJc w:val="left"/>
+      <w:pPr>
+        <w:ind w:left="5040" w:hanging="360"/>
+      </w:pPr>
+      <w:rPr>
+        <w:rFonts w:ascii="Symbol" w:hAnsi="Symbol" w:hint="default"/>
+      </w:rPr>
+    </w:lvl>
+    <w:lvl w:ilvl="7" w:tplc="04090003">
+      <w:start w:val="1"/>
+      <w:numFmt w:val="bullet"/>
+      <w:lvlText w:val="o"/>
+      <w:lvlJc w:val="left"/>
+      <w:pPr>
+        <w:ind w:left="5760" w:hanging="360"/>
+      </w:pPr>
+      <w:rPr>
+        <w:rFonts w:ascii="Courier New" w:hAnsi="Courier New" w:cs="Courier New" w:hint="default"/>
+      </w:rPr>
+    </w:lvl>
+    <w:lvl w:ilvl="8" w:tplc="04090005">
+      <w:start w:val="1"/>
+      <w:numFmt w:val="bullet"/>
+      <w:lvlText w:val=""/>
+      <w:lvlJc w:val="left"/>
+      <w:pPr>
+        <w:ind w:left="6480" w:hanging="360"/>
+      </w:pPr>
+      <w:rPr>
+        <w:rFonts w:ascii="Wingdings" w:hAnsi="Wingdings" w:hint="default"/>
+      </w:rPr>
+    </w:lvl>
+  </w:abstractNum>
+  <w:abstractNum w:abstractNumId="2">
+    <w:nsid w:val="257D7686"/>
+    <w:multiLevelType w:val="hybridMultilevel"/>
+    <w:tmpl w:val="E1E0EA64"/>
+    <w:lvl w:ilvl="0" w:tplc="04090001">
+      <w:start w:val="1"/>
+      <w:numFmt w:val="bullet"/>
+      <w:lvlText w:val=""/>
+      <w:lvlJc w:val="left"/>
+      <w:pPr>
+        <w:ind w:left="720" w:hanging="360"/>
+      </w:pPr>
+      <w:rPr>
+        <w:rFonts w:ascii="Symbol" w:hAnsi="Symbol" w:hint="default"/>
+      </w:rPr>
+    </w:lvl>
+    <w:lvl w:ilvl="1" w:tplc="04090003">
+      <w:start w:val="1"/>
+      <w:numFmt w:val="bullet"/>
+      <w:lvlText w:val="o"/>
+      <w:lvlJc w:val="left"/>
+      <w:pPr>
+        <w:ind w:left="1440" w:hanging="360"/>
+      </w:pPr>
+      <w:rPr>
+        <w:rFonts w:ascii="Courier New" w:hAnsi="Courier New" w:cs="Courier New" w:hint="default"/>
+      </w:rPr>
+    </w:lvl>
+    <w:lvl w:ilvl="2" w:tplc="04090005" w:tentative="1">
+      <w:start w:val="1"/>
+      <w:numFmt w:val="bullet"/>
+      <w:lvlText w:val=""/>
+      <w:lvlJc w:val="left"/>
+      <w:pPr>
+        <w:ind w:left="2160" w:hanging="360"/>
+      </w:pPr>
+      <w:rPr>
+        <w:rFonts w:ascii="Wingdings" w:hAnsi="Wingdings" w:hint="default"/>
+      </w:rPr>
+    </w:lvl>
+    <w:lvl w:ilvl="3" w:tplc="04090001" w:tentative="1">
+      <w:start w:val="1"/>
+      <w:numFmt w:val="bullet"/>
+      <w:lvlText w:val=""/>
+      <w:lvlJc w:val="left"/>
+      <w:pPr>
+        <w:ind w:left="2880" w:hanging="360"/>
+      </w:pPr>
+      <w:rPr>
+        <w:rFonts w:ascii="Symbol" w:hAnsi="Symbol" w:hint="default"/>
+      </w:rPr>
+    </w:lvl>
+    <w:lvl w:ilvl="4" w:tplc="04090003" w:tentative="1">
+      <w:start w:val="1"/>
+      <w:numFmt w:val="bullet"/>
+      <w:lvlText w:val="o"/>
+      <w:lvlJc w:val="left"/>
+      <w:pPr>
+        <w:ind w:left="3600" w:hanging="360"/>
+      </w:pPr>
+      <w:rPr>
+        <w:rFonts w:ascii="Courier New" w:hAnsi="Courier New" w:cs="Courier New" w:hint="default"/>
+      </w:rPr>
+    </w:lvl>
+    <w:lvl w:ilvl="5" w:tplc="04090005" w:tentative="1">
+      <w:start w:val="1"/>
+      <w:numFmt w:val="bullet"/>
+      <w:lvlText w:val=""/>
+      <w:lvlJc w:val="left"/>
+      <w:pPr>
+        <w:ind w:left="4320" w:hanging="360"/>
+      </w:pPr>
+      <w:rPr>
+        <w:rFonts w:ascii="Wingdings" w:hAnsi="Wingdings" w:hint="default"/>
+      </w:rPr>
+    </w:lvl>
+    <w:lvl w:ilvl="6" w:tplc="04090001" w:tentative="1">
+      <w:start w:val="1"/>
+      <w:numFmt w:val="bullet"/>
+      <w:lvlText w:val=""/>
+      <w:lvlJc w:val="left"/>
+      <w:pPr>
+        <w:ind w:left="5040" w:hanging="360"/>
+      </w:pPr>
+      <w:rPr>
+        <w:rFonts w:ascii="Symbol" w:hAnsi="Symbol" w:hint="default"/>
+      </w:rPr>
+    </w:lvl>
+    <w:lvl w:ilvl="7" w:tplc="04090003" w:tentative="1">
+      <w:start w:val="1"/>
+      <w:numFmt w:val="bullet"/>
+      <w:lvlText w:val="o"/>
+      <w:lvlJc w:val="left"/>
+      <w:pPr>
+        <w:ind w:left="5760" w:hanging="360"/>
+      </w:pPr>
+      <w:rPr>
+        <w:rFonts w:ascii="Courier New" w:hAnsi="Courier New" w:cs="Courier New" w:hint="default"/>
+      </w:rPr>
+    </w:lvl>
+    <w:lvl w:ilvl="8" w:tplc="04090005" w:tentative="1">
+      <w:start w:val="1"/>
+      <w:numFmt w:val="bullet"/>
+      <w:lvlText w:val=""/>
+      <w:lvlJc w:val="left"/>
+      <w:pPr>
+        <w:ind w:left="6480" w:hanging="360"/>
+      </w:pPr>
+      <w:rPr>
+        <w:rFonts w:ascii="Wingdings" w:hAnsi="Wingdings" w:hint="default"/>
+      </w:rPr>
+    </w:lvl>
+  </w:abstractNum>
+  <w:abstractNum w:abstractNumId="3">
+    <w:nsid w:val="5E227EF8"/>
+    <w:multiLevelType w:val="hybridMultilevel"/>
+    <w:tmpl w:val="ADD0A50E"/>
+    <w:lvl w:ilvl="0" w:tplc="04090001">
+      <w:start w:val="1"/>
+      <w:numFmt w:val="bullet"/>
+      <w:lvlText w:val=""/>
+      <w:lvlJc w:val="left"/>
+      <w:pPr>
+        <w:ind w:left="720" w:hanging="360"/>
+      </w:pPr>
+      <w:rPr>
+        <w:rFonts w:ascii="Symbol" w:hAnsi="Symbol" w:hint="default"/>
+      </w:rPr>
+    </w:lvl>
+    <w:lvl w:ilvl="1" w:tplc="04090003" w:tentative="1">
+      <w:start w:val="1"/>
+      <w:numFmt w:val="bullet"/>
+      <w:lvlText w:val="o"/>
+      <w:lvlJc w:val="left"/>
+      <w:pPr>
+        <w:ind w:left="1440" w:hanging="360"/>
+      </w:pPr>
+      <w:rPr>
+        <w:rFonts w:ascii="Courier New" w:hAnsi="Courier New" w:cs="Courier New" w:hint="default"/>
+      </w:rPr>
+    </w:lvl>
+    <w:lvl w:ilvl="2" w:tplc="04090005" w:tentative="1">
+      <w:start w:val="1"/>
+      <w:numFmt w:val="bullet"/>
+      <w:lvlText w:val=""/>
+      <w:lvlJc w:val="left"/>
+      <w:pPr>
+        <w:ind w:left="2160" w:hanging="360"/>
+      </w:pPr>
+      <w:rPr>
+        <w:rFonts w:ascii="Wingdings" w:hAnsi="Wingdings" w:hint="default"/>
+      </w:rPr>
+    </w:lvl>
+    <w:lvl w:ilvl="3" w:tplc="04090001" w:tentative="1">
+      <w:start w:val="1"/>
+      <w:numFmt w:val="bullet"/>
+      <w:lvlText w:val=""/>
+      <w:lvlJc w:val="left"/>
+      <w:pPr>
+        <w:ind w:left="2880" w:hanging="360"/>
+      </w:pPr>
+      <w:rPr>
+        <w:rFonts w:ascii="Symbol" w:hAnsi="Symbol" w:hint="default"/>
+      </w:rPr>
+    </w:lvl>
+    <w:lvl w:ilvl="4" w:tplc="04090003" w:tentative="1">
+      <w:start w:val="1"/>
+      <w:numFmt w:val="bullet"/>
+      <w:lvlText w:val="o"/>
+      <w:lvlJc w:val="left"/>
+      <w:pPr>
+        <w:ind w:left="3600" w:hanging="360"/>
+      </w:pPr>
+      <w:rPr>
+        <w:rFonts w:ascii="Courier New" w:hAnsi="Courier New" w:cs="Courier New" w:hint="default"/>
+      </w:rPr>
+    </w:lvl>
+    <w:lvl w:ilvl="5" w:tplc="04090005" w:tentative="1">
+      <w:start w:val="1"/>
+      <w:numFmt w:val="bullet"/>
+      <w:lvlText w:val=""/>
+      <w:lvlJc w:val="left"/>
+      <w:pPr>
+        <w:ind w:left="4320" w:hanging="360"/>
+      </w:pPr>
+      <w:rPr>
+        <w:rFonts w:ascii="Wingdings" w:hAnsi="Wingdings" w:hint="default"/>
+      </w:rPr>
+    </w:lvl>
+    <w:lvl w:ilvl="6" w:tplc="04090001" w:tentative="1">
+      <w:start w:val="1"/>
+      <w:numFmt w:val="bullet"/>
+      <w:lvlText w:val=""/>
+      <w:lvlJc w:val="left"/>
+      <w:pPr>
+        <w:ind w:left="5040" w:hanging="360"/>
+      </w:pPr>
+      <w:rPr>
+        <w:rFonts w:ascii="Symbol" w:hAnsi="Symbol" w:hint="default"/>
+      </w:rPr>
+    </w:lvl>
+    <w:lvl w:ilvl="7" w:tplc="04090003" w:tentative="1">
+      <w:start w:val="1"/>
+      <w:numFmt w:val="bullet"/>
+      <w:lvlText w:val="o"/>
+      <w:lvlJc w:val="left"/>
+      <w:pPr>
+        <w:ind w:left="5760" w:hanging="360"/>
+      </w:pPr>
+      <w:rPr>
+        <w:rFonts w:ascii="Courier New" w:hAnsi="Courier New" w:cs="Courier New" w:hint="default"/>
+      </w:rPr>
+    </w:lvl>
+    <w:lvl w:ilvl="8" w:tplc="04090005" w:tentative="1">
+      <w:start w:val="1"/>
+      <w:numFmt w:val="bullet"/>
+      <w:lvlText w:val=""/>
+      <w:lvlJc w:val="left"/>
+      <w:pPr>
+        <w:ind w:left="6480" w:hanging="360"/>
+      </w:pPr>
+      <w:rPr>
+        <w:rFonts w:ascii="Wingdings" w:hAnsi="Wingdings" w:hint="default"/>
+      </w:rPr>
+    </w:lvl>
+  </w:abstractNum>
+  <w:abstractNum w:abstractNumId="4">
+    <w:nsid w:val="6CEE33D0"/>
+    <w:multiLevelType w:val="hybridMultilevel"/>
+    <w:tmpl w:val="B0B45792"/>
+    <w:lvl w:ilvl="0" w:tplc="04090001">
+      <w:start w:val="1"/>
+      <w:numFmt w:val="bullet"/>
+      <w:lvlText w:val=""/>
+      <w:lvlJc w:val="left"/>
+      <w:pPr>
+        <w:ind w:left="720" w:hanging="360"/>
+      </w:pPr>
+      <w:rPr>
+        <w:rFonts w:ascii="Symbol" w:hAnsi="Symbol" w:hint="default"/>
+      </w:rPr>
+    </w:lvl>
+    <w:lvl w:ilvl="1" w:tplc="04090003" w:tentative="1">
+      <w:start w:val="1"/>
+      <w:numFmt w:val="bullet"/>
+      <w:lvlText w:val="o"/>
+      <w:lvlJc w:val="left"/>
+      <w:pPr>
+        <w:ind w:left="1440" w:hanging="360"/>
+      </w:pPr>
+      <w:rPr>
+        <w:rFonts w:ascii="Courier New" w:hAnsi="Courier New" w:cs="Courier New" w:hint="default"/>
+      </w:rPr>
+    </w:lvl>
+    <w:lvl w:ilvl="2" w:tplc="04090005" w:tentative="1">
+      <w:start w:val="1"/>
+      <w:numFmt w:val="bullet"/>
+      <w:lvlText w:val=""/>
+      <w:lvlJc w:val="left"/>
+      <w:pPr>
+        <w:ind w:left="2160" w:hanging="360"/>
+      </w:pPr>
+      <w:rPr>
+        <w:rFonts w:ascii="Wingdings" w:hAnsi="Wingdings" w:hint="default"/>
+      </w:rPr>
+    </w:lvl>
+    <w:lvl w:ilvl="3" w:tplc="04090001" w:tentative="1">
+      <w:start w:val="1"/>
+      <w:numFmt w:val="bullet"/>
+      <w:lvlText w:val=""/>
+      <w:lvlJc w:val="left"/>
+      <w:pPr>
+        <w:ind w:left="2880" w:hanging="360"/>
+      </w:pPr>
+      <w:rPr>
+        <w:rFonts w:ascii="Symbol" w:hAnsi="Symbol" w:hint="default"/>
+      </w:rPr>
+    </w:lvl>
+    <w:lvl w:ilvl="4" w:tplc="04090003" w:tentative="1">
+      <w:start w:val="1"/>
+      <w:numFmt w:val="bullet"/>
+      <w:lvlText w:val="o"/>
+      <w:lvlJc w:val="left"/>
+      <w:pPr>
+        <w:ind w:left="3600" w:hanging="360"/>
+      </w:pPr>
+      <w:rPr>
+        <w:rFonts w:ascii="Courier New" w:hAnsi="Courier New" w:cs="Courier New" w:hint="default"/>
+      </w:rPr>
+    </w:lvl>
+    <w:lvl w:ilvl="5" w:tplc="04090005" w:tentative="1">
+      <w:start w:val="1"/>
+      <w:numFmt w:val="bullet"/>
+      <w:lvlText w:val=""/>
+      <w:lvlJc w:val="left"/>
+      <w:pPr>
+        <w:ind w:left="4320" w:hanging="360"/>
+      </w:pPr>
+      <w:rPr>
+        <w:rFonts w:ascii="Wingdings" w:hAnsi="Wingdings" w:hint="default"/>
+      </w:rPr>
+    </w:lvl>
+    <w:lvl w:ilvl="6" w:tplc="04090001" w:tentative="1">
+      <w:start w:val="1"/>
+      <w:numFmt w:val="bullet"/>
+      <w:lvlText w:val=""/>
+      <w:lvlJc w:val="left"/>
+      <w:pPr>
+        <w:ind w:left="5040" w:hanging="360"/>
+      </w:pPr>
+      <w:rPr>
+        <w:rFonts w:ascii="Symbol" w:hAnsi="Symbol" w:hint="default"/>
+      </w:rPr>
+    </w:lvl>
+    <w:lvl w:ilvl="7" w:tplc="04090003" w:tentative="1">
+      <w:start w:val="1"/>
+      <w:numFmt w:val="bullet"/>
+      <w:lvlText w:val="o"/>
+      <w:lvlJc w:val="left"/>
+      <w:pPr>
+        <w:ind w:left="5760" w:hanging="360"/>
+      </w:pPr>
+      <w:rPr>
+        <w:rFonts w:ascii="Courier New" w:hAnsi="Courier New" w:cs="Courier New" w:hint="default"/>
+      </w:rPr>
+    </w:lvl>
+    <w:lvl w:ilvl="8" w:tplc="04090005" w:tentative="1">
+      <w:start w:val="1"/>
+      <w:numFmt w:val="bullet"/>
+      <w:lvlText w:val=""/>
+      <w:lvlJc w:val="left"/>
+      <w:pPr>
+        <w:ind w:left="6480" w:hanging="360"/>
+      </w:pPr>
+      <w:rPr>
+        <w:rFonts w:ascii="Wingdings" w:hAnsi="Wingdings" w:hint="default"/>
+      </w:rPr>
+    </w:lvl>
+  </w:abstractNum>
+  <w:num w:numId="1">
+    <w:abstractNumId w:val="2"/>
+  </w:num>
+  <w:num w:numId="2">
+    <w:abstractNumId w:val="4"/>
+  </w:num>
+  <w:num w:numId="3">
+    <w:abstractNumId w:val="1"/>
+  </w:num>
+  <w:num w:numId="4">
+    <w:abstractNumId w:val="0"/>
+  </w:num>
+  <w:num w:numId="5">
+    <w:abstractNumId w:val="3"/>
+  </w:num>
+</w:numbering>
 </file>
 
 <file path=word/styles.xml><?xml version="1.0" encoding="utf-8"?>
@@ -370,6 +1317,17 @@
       <w:szCs w:val="16"/>
     </w:rPr>
   </w:style>
+  <w:style w:type="paragraph" w:styleId="ListParagraph">
+    <w:name w:val="List Paragraph"/>
+    <w:basedOn w:val="Normal"/>
+    <w:uiPriority w:val="34"/>
+    <w:qFormat/>
+    <w:rsid w:val="00DD40FB"/>
+    <w:pPr>
+      <w:ind w:left="720"/>
+      <w:contextualSpacing/>
+    </w:pPr>
+  </w:style>
 </w:styles>
 </file>
 
@@ -594,6 +1552,17 @@
       <w:sz w:val="16"/>
       <w:szCs w:val="16"/>
     </w:rPr>
+  </w:style>
+  <w:style w:type="paragraph" w:styleId="ListParagraph">
+    <w:name w:val="List Paragraph"/>
+    <w:basedOn w:val="Normal"/>
+    <w:uiPriority w:val="34"/>
+    <w:qFormat/>
+    <w:rsid w:val="00DD40FB"/>
+    <w:pPr>
+      <w:ind w:left="720"/>
+      <w:contextualSpacing/>
+    </w:pPr>
   </w:style>
 </w:styles>
 </file>

</xml_diff>